<commit_message>
Done all the modelling stuff?
</commit_message>
<xml_diff>
--- a/writeup.docx
+++ b/writeup.docx
@@ -55,7 +55,7 @@
                     </pic:cNvPicPr>
                   </pic:nvPicPr>
                   <pic:blipFill>
-                    <a:blip r:embed="rId4">
+                    <a:blip r:embed="rId5">
                       <a:extLst>
                         <a:ext uri="{28A0092B-C50C-407E-A947-70E740481C1C}">
                           <a14:useLocalDpi xmlns:a14="http://schemas.microsoft.com/office/drawing/2010/main" val="0"/>
@@ -124,7 +124,7 @@
                     </pic:cNvPicPr>
                   </pic:nvPicPr>
                   <pic:blipFill>
-                    <a:blip r:embed="rId5">
+                    <a:blip r:embed="rId6">
                       <a:extLst>
                         <a:ext uri="{28A0092B-C50C-407E-A947-70E740481C1C}">
                           <a14:useLocalDpi xmlns:a14="http://schemas.microsoft.com/office/drawing/2010/main" val="0"/>
@@ -187,7 +187,7 @@
                     </pic:cNvPicPr>
                   </pic:nvPicPr>
                   <pic:blipFill>
-                    <a:blip r:embed="rId6">
+                    <a:blip r:embed="rId7">
                       <a:extLst>
                         <a:ext uri="{28A0092B-C50C-407E-A947-70E740481C1C}">
                           <a14:useLocalDpi xmlns:a14="http://schemas.microsoft.com/office/drawing/2010/main" val="0"/>
@@ -318,7 +318,7 @@
                     <pic:cNvPicPr/>
                   </pic:nvPicPr>
                   <pic:blipFill>
-                    <a:blip r:embed="rId7"/>
+                    <a:blip r:embed="rId8"/>
                     <a:stretch>
                       <a:fillRect/>
                     </a:stretch>
@@ -503,13 +503,605 @@
       </w:r>
       <w:proofErr w:type="spellEnd"/>
       <w:r>
-        <w:t xml:space="preserve"> – Action relation has no impact on generated code, it purpose is to inform developers of where event should be triggered from and so that it can be shown in a graphical syntax to highlight the data flow.</w:t>
+        <w:t xml:space="preserve"> – Action relation has no impact on generated code, </w:t>
+      </w:r>
+      <w:proofErr w:type="gramStart"/>
+      <w:r>
+        <w:t>it</w:t>
+      </w:r>
+      <w:proofErr w:type="gramEnd"/>
+      <w:r>
+        <w:t xml:space="preserve"> purpose is to inform developers of where event should be triggered from and so that it can be shown in a graphical syntax to highlight the data flow.</w:t>
+      </w:r>
+    </w:p>
+    <w:p>
+      <w:r>
+        <w:br w:type="page"/>
+      </w:r>
+    </w:p>
+    <w:p>
+      <w:r>
+        <w:lastRenderedPageBreak/>
+        <w:t>2.2.2</w:t>
+      </w:r>
+      <w:r>
+        <w:t xml:space="preserve"> Graphical Concrete Syntax</w:t>
+      </w:r>
+    </w:p>
+    <w:p>
+      <w:r>
+        <w:rPr>
+          <w:rFonts w:ascii="Times New Roman" w:hAnsi="Times New Roman" w:cs="Times New Roman"/>
+          <w:noProof/>
+          <w:sz w:val="24"/>
+          <w:szCs w:val="24"/>
+        </w:rPr>
+        <w:drawing>
+          <wp:anchor distT="36576" distB="36576" distL="36576" distR="36576" simplePos="0" relativeHeight="251659264" behindDoc="0" locked="0" layoutInCell="1" allowOverlap="1" wp14:anchorId="3D876E61" wp14:editId="17C949ED">
+            <wp:simplePos x="0" y="0"/>
+            <wp:positionH relativeFrom="margin">
+              <wp:align>center</wp:align>
+            </wp:positionH>
+            <wp:positionV relativeFrom="paragraph">
+              <wp:posOffset>252721</wp:posOffset>
+            </wp:positionV>
+            <wp:extent cx="6221812" cy="6344332"/>
+            <wp:effectExtent l="0" t="0" r="7620" b="0"/>
+            <wp:wrapTopAndBottom/>
+            <wp:docPr id="7" name="Picture 7"/>
+            <wp:cNvGraphicFramePr>
+              <a:graphicFrameLocks xmlns:a="http://schemas.openxmlformats.org/drawingml/2006/main" noChangeAspect="1"/>
+            </wp:cNvGraphicFramePr>
+            <a:graphic xmlns:a="http://schemas.openxmlformats.org/drawingml/2006/main">
+              <a:graphicData uri="http://schemas.openxmlformats.org/drawingml/2006/picture">
+                <pic:pic xmlns:pic="http://schemas.openxmlformats.org/drawingml/2006/picture">
+                  <pic:nvPicPr>
+                    <pic:cNvPr id="0" name="Picture 4"/>
+                    <pic:cNvPicPr>
+                      <a:picLocks noChangeAspect="1" noChangeArrowheads="1"/>
+                    </pic:cNvPicPr>
+                  </pic:nvPicPr>
+                  <pic:blipFill>
+                    <a:blip r:embed="rId9">
+                      <a:extLst>
+                        <a:ext uri="{28A0092B-C50C-407E-A947-70E740481C1C}">
+                          <a14:useLocalDpi xmlns:a14="http://schemas.microsoft.com/office/drawing/2010/main" val="0"/>
+                        </a:ext>
+                      </a:extLst>
+                    </a:blip>
+                    <a:srcRect/>
+                    <a:stretch>
+                      <a:fillRect/>
+                    </a:stretch>
+                  </pic:blipFill>
+                  <pic:spPr bwMode="auto">
+                    <a:xfrm>
+                      <a:off x="0" y="0"/>
+                      <a:ext cx="6221812" cy="6344332"/>
+                    </a:xfrm>
+                    <a:prstGeom prst="rect">
+                      <a:avLst/>
+                    </a:prstGeom>
+                    <a:noFill/>
+                    <a:ln>
+                      <a:noFill/>
+                    </a:ln>
+                    <a:effectLst/>
+                  </pic:spPr>
+                </pic:pic>
+              </a:graphicData>
+            </a:graphic>
+            <wp14:sizeRelH relativeFrom="page">
+              <wp14:pctWidth>0</wp14:pctWidth>
+            </wp14:sizeRelH>
+            <wp14:sizeRelV relativeFrom="page">
+              <wp14:pctHeight>0</wp14:pctHeight>
+            </wp14:sizeRelV>
+          </wp:anchor>
+        </w:drawing>
+      </w:r>
+      <w:r>
+        <w:t>This is a screenshot of my model in its graphical syntax:</w:t>
+      </w:r>
+    </w:p>
+    <w:p>
+      <w:r>
+        <w:t>I aimed to give a clear overview for microservices with my graphical syntax; I wanted to be able to an image that you can present to others and they would get some value out of it (especially none-domain experts). My philosophy for doing this was mainly focused on logical grouping and on data flow</w:t>
+      </w:r>
+      <w:r>
+        <w:t xml:space="preserve"> as</w:t>
+      </w:r>
+      <w:r>
+        <w:t xml:space="preserve"> </w:t>
+      </w:r>
+      <w:r>
+        <w:t>this help people understand how it structured and an insight to how it works.</w:t>
+      </w:r>
+    </w:p>
+    <w:p>
+      <w:r>
+        <w:t xml:space="preserve">In terms of grouping a lot of it is not enforced and so users can change the positions of objects within bounds. </w:t>
+      </w:r>
+      <w:r>
+        <w:t xml:space="preserve">All the objects within a microservice have to be contained within the bounds of the microservice, but other grouping </w:t>
+      </w:r>
+      <w:proofErr w:type="gramStart"/>
+      <w:r>
+        <w:t>are</w:t>
+      </w:r>
+      <w:proofErr w:type="gramEnd"/>
+      <w:r>
+        <w:t xml:space="preserve"> up to the user. </w:t>
+      </w:r>
+      <w:r>
+        <w:t xml:space="preserve">I have set up this representation to be clear by </w:t>
+      </w:r>
+      <w:r>
+        <w:t>grouping</w:t>
+      </w:r>
+      <w:r>
+        <w:t xml:space="preserve"> </w:t>
+      </w:r>
+      <w:proofErr w:type="spellStart"/>
+      <w:r>
+        <w:t>EventConsumer</w:t>
+      </w:r>
+      <w:proofErr w:type="spellEnd"/>
+      <w:r>
+        <w:t xml:space="preserve"> -&gt; Repo -&gt; Controller -&gt; </w:t>
+      </w:r>
+      <w:proofErr w:type="spellStart"/>
+      <w:r>
+        <w:t>Event</w:t>
+      </w:r>
+      <w:r>
+        <w:t>Producer</w:t>
+      </w:r>
+      <w:proofErr w:type="spellEnd"/>
+      <w:r>
+        <w:t xml:space="preserve"> from top to bottom for each Microservice. </w:t>
+      </w:r>
+      <w:r>
+        <w:t>This gives a clear positional separation for the types to reduce the graphical complexity and making it more cognitively manageable.</w:t>
+      </w:r>
+    </w:p>
+    <w:p>
+      <w:r>
+        <w:lastRenderedPageBreak/>
+        <w:t xml:space="preserve">This particular grouping has the bonus that the relations </w:t>
+      </w:r>
+      <w:r>
+        <w:t xml:space="preserve">don’t cross each other too much and </w:t>
+      </w:r>
+      <w:r>
+        <w:t>now make a clear data flow</w:t>
+      </w:r>
+      <w:r>
+        <w:t xml:space="preserve"> showing that data goes from</w:t>
+      </w:r>
+      <w:r>
+        <w:t xml:space="preserve"> the domain to the controller to the producer to the consumer. This isn’t always true as the controller will both request and push data to and from the domain. You could also point out that in most cases consumers will be directly interacting with the domain but since that relation isn’t in the metamodel, it would involve some guessing as to which domain it is interacting with.</w:t>
+      </w:r>
+    </w:p>
+    <w:p>
+      <w:r>
+        <w:t xml:space="preserve">You may notice that there aren’t any </w:t>
+      </w:r>
+      <w:proofErr w:type="spellStart"/>
+      <w:r>
+        <w:t>EventStreams</w:t>
+      </w:r>
+      <w:proofErr w:type="spellEnd"/>
+      <w:r>
+        <w:t xml:space="preserve"> visible. This is mainly because my model of the microservices doesn’t have any </w:t>
+      </w:r>
+      <w:proofErr w:type="spellStart"/>
+      <w:r>
+        <w:t>EventStreams</w:t>
+      </w:r>
+      <w:proofErr w:type="spellEnd"/>
+      <w:r>
+        <w:t xml:space="preserve">. </w:t>
+      </w:r>
+      <w:r>
+        <w:t>However,</w:t>
+      </w:r>
+      <w:r>
+        <w:t xml:space="preserve"> if one was my model I would have 2 main choices in regards to its design in the graphical syntax. I could have a different object for </w:t>
+      </w:r>
+      <w:proofErr w:type="spellStart"/>
+      <w:r>
+        <w:t>EventStreams</w:t>
+      </w:r>
+      <w:proofErr w:type="spellEnd"/>
+      <w:r>
+        <w:t xml:space="preserve"> and position it below producers and above consumers as it would likely be liked to a producer in a different microservice and a consumer in its own. Or I could model it as a consumer and a producer and so would appear as 2 different objects. </w:t>
+      </w:r>
+      <w:r>
+        <w:t xml:space="preserve">I think </w:t>
+      </w:r>
+      <w:r>
+        <w:t>the second option would look better</w:t>
+      </w:r>
+      <w:r>
+        <w:t xml:space="preserve"> from a data flow point of view and it may be easier to understand as a none-domain expert However </w:t>
+      </w:r>
+      <w:r>
+        <w:t xml:space="preserve">I chose to implement the first option as </w:t>
+      </w:r>
+      <w:r>
+        <w:t xml:space="preserve">I think </w:t>
+      </w:r>
+      <w:r>
+        <w:t>it’s</w:t>
+      </w:r>
+      <w:r>
+        <w:t xml:space="preserve"> important to have it as its own object. Having it as 2 separate </w:t>
+      </w:r>
+      <w:r>
+        <w:t>objects</w:t>
+      </w:r>
+      <w:r>
+        <w:t xml:space="preserve"> could cause big problems, imagine a developer who sees there is a supposed to be a stream from the generated code but can’t find it on the diagram.</w:t>
+      </w:r>
+    </w:p>
+    <w:p>
+      <w:r>
+        <w:t xml:space="preserve">A decision I made that </w:t>
+      </w:r>
+      <w:r>
+        <w:t>I’m</w:t>
+      </w:r>
+      <w:r>
+        <w:t xml:space="preserve"> </w:t>
+      </w:r>
+      <w:r>
+        <w:t xml:space="preserve">not sure was the right decision is the direction of the relations (specifically the producer - controller and producer – consumers ones). This is because it might be better if they were directed the other way to show the direction of data transfer. I don’t think it matters too much as the relation isn’t meant to say there is definitely </w:t>
+      </w:r>
+      <w:r>
+        <w:t xml:space="preserve">some data being transferred </w:t>
+      </w:r>
+      <w:r>
+        <w:t>as this would make the Repo – Repo relation nonsensical but instead is meant to just represent that that is some sort of relation between the two objects. So maybe they should be in the direction that the data flows but that might give the wrong impression.</w:t>
+      </w:r>
+    </w:p>
+    <w:p>
+      <w:r>
+        <w:t xml:space="preserve">I did make another view for a more detailed view which expands the controllers to hold actions in the same way as the Microservice holds its objects instead of a list. This also allows the Producer - Controller relation to be more refined and actually show it to be </w:t>
+      </w:r>
+      <w:r>
+        <w:t xml:space="preserve">Producer </w:t>
+      </w:r>
+      <w:r>
+        <w:t xml:space="preserve">– Action. This is disabled by default as it </w:t>
+      </w:r>
+      <w:r>
+        <w:t>makes the controllers a lot bigger for not much benefit.</w:t>
+      </w:r>
+    </w:p>
+    <w:p>
+      <w:r>
+        <w:t>All the objects are different colours so that people can easily differentiate between them however if we include the streams it would be at 6 different colours which is the limit on the human span of absolute judgment.</w:t>
+      </w:r>
+    </w:p>
+    <w:p>
+      <w:r>
+        <w:br w:type="page"/>
+      </w:r>
+    </w:p>
+    <w:p>
+      <w:r>
+        <w:lastRenderedPageBreak/>
+        <w:t>2.2.3 Model Validation</w:t>
+      </w:r>
+    </w:p>
+    <w:p>
+      <w:proofErr w:type="spellStart"/>
+      <w:r>
+        <w:t>HasAtLeastOneMicroservice</w:t>
+      </w:r>
+      <w:proofErr w:type="spellEnd"/>
+      <w:r>
+        <w:t xml:space="preserve"> – Makes sure the model has a microservice, otherwise the whole model would be empty which would be pointless.</w:t>
+      </w:r>
+    </w:p>
+    <w:p>
+      <w:proofErr w:type="spellStart"/>
+      <w:r>
+        <w:t>HasName</w:t>
+      </w:r>
+      <w:proofErr w:type="spellEnd"/>
+      <w:r>
+        <w:t xml:space="preserve"> – This is very common, and is used to make sure that the ones that need a name for the code generation do have a name</w:t>
+      </w:r>
+    </w:p>
+    <w:p>
+      <w:proofErr w:type="spellStart"/>
+      <w:r>
+        <w:t>HasNoWhiteSpace</w:t>
+      </w:r>
+      <w:proofErr w:type="spellEnd"/>
+      <w:r>
+        <w:t xml:space="preserve"> – Also very common, </w:t>
+      </w:r>
+      <w:r>
+        <w:t xml:space="preserve">makes sure the name has no whitespace </w:t>
+      </w:r>
+      <w:r>
+        <w:t>so that the code generation is better</w:t>
+      </w:r>
+    </w:p>
+    <w:p>
+      <w:proofErr w:type="spellStart"/>
+      <w:r>
+        <w:t>NameStartsWithUC</w:t>
+      </w:r>
+      <w:proofErr w:type="spellEnd"/>
+      <w:r>
+        <w:t xml:space="preserve"> – Also very common, </w:t>
+      </w:r>
+      <w:r>
+        <w:t xml:space="preserve">suggests that the name starts with an uppercase </w:t>
+      </w:r>
+      <w:r>
+        <w:t>so that code generation is better</w:t>
+      </w:r>
+    </w:p>
+    <w:p>
+      <w:proofErr w:type="spellStart"/>
+      <w:r>
+        <w:t>HasController</w:t>
+      </w:r>
+      <w:proofErr w:type="spellEnd"/>
+      <w:r>
+        <w:t xml:space="preserve"> – makes sure the microservice has a controller as this is a necessary for this kind of microservice</w:t>
+      </w:r>
+    </w:p>
+    <w:p>
+      <w:proofErr w:type="spellStart"/>
+      <w:r>
+        <w:t>HasHealthCheck</w:t>
+      </w:r>
+      <w:proofErr w:type="spellEnd"/>
+      <w:r>
+        <w:t xml:space="preserve"> – makes sure the microservice has a get method for checking the microservice is running correctly. It does have the possibility of failing as it uses the name so if a health check was under a different name or an unrelated method had ‘health’ in its name it could give an undesired result</w:t>
+      </w:r>
+    </w:p>
+    <w:p>
+      <w:proofErr w:type="spellStart"/>
+      <w:r>
+        <w:t>InSameMicroservice</w:t>
+      </w:r>
+      <w:proofErr w:type="spellEnd"/>
+      <w:r>
+        <w:t xml:space="preserve"> – makes sure that all the repos that the </w:t>
+      </w:r>
+      <w:r>
+        <w:t>repo</w:t>
+      </w:r>
+      <w:r>
+        <w:t xml:space="preserve"> is related to are in the same microservice as its possible to get confused when they have the same name</w:t>
+      </w:r>
+    </w:p>
+    <w:p>
+      <w:proofErr w:type="spellStart"/>
+      <w:r>
+        <w:t>HasActions</w:t>
+      </w:r>
+      <w:proofErr w:type="spellEnd"/>
+      <w:r>
+        <w:t xml:space="preserve"> – makes sure the controller has at least 1 method and it would be pointless without</w:t>
+      </w:r>
+    </w:p>
+    <w:p>
+      <w:proofErr w:type="spellStart"/>
+      <w:r>
+        <w:t>HasPath</w:t>
+      </w:r>
+      <w:proofErr w:type="spellEnd"/>
+      <w:r>
+        <w:t xml:space="preserve"> – makes sure all the HTTP methods have </w:t>
+      </w:r>
+      <w:r>
+        <w:t>a</w:t>
+      </w:r>
+      <w:r>
+        <w:t xml:space="preserve"> path</w:t>
+      </w:r>
+      <w:r>
+        <w:t xml:space="preserve"> </w:t>
+      </w:r>
+      <w:r>
+        <w:t xml:space="preserve">as otherwise </w:t>
+      </w:r>
+      <w:r>
+        <w:t>the method won</w:t>
+      </w:r>
+      <w:r>
+        <w:t>’</w:t>
+      </w:r>
+      <w:r>
+        <w:t>t work</w:t>
+      </w:r>
+    </w:p>
+    <w:p>
+      <w:proofErr w:type="spellStart"/>
+      <w:r>
+        <w:t>PathStartsWithSlash</w:t>
+      </w:r>
+      <w:proofErr w:type="spellEnd"/>
+      <w:r>
+        <w:t xml:space="preserve"> – makes sure all the paths start with a ‘/’ as otherwise </w:t>
+      </w:r>
+      <w:r>
+        <w:t>the method</w:t>
+      </w:r>
+      <w:r>
+        <w:t xml:space="preserve"> </w:t>
+      </w:r>
+      <w:r>
+        <w:t>won’t</w:t>
+      </w:r>
+      <w:r>
+        <w:t xml:space="preserve"> work</w:t>
+      </w:r>
+    </w:p>
+    <w:p>
+      <w:proofErr w:type="spellStart"/>
+      <w:r>
+        <w:t>NotTheSamePathAndType</w:t>
+      </w:r>
+      <w:proofErr w:type="spellEnd"/>
+      <w:r>
+        <w:t xml:space="preserve"> – tries to make sure that there are no actions that have the same full path (including port)</w:t>
+      </w:r>
+    </w:p>
+    <w:p>
+      <w:proofErr w:type="spellStart"/>
+      <w:r>
+        <w:t>HasReturn</w:t>
+      </w:r>
+      <w:proofErr w:type="spellEnd"/>
+      <w:r>
+        <w:t xml:space="preserve"> – makes sure that all HTTP method have a return type </w:t>
+      </w:r>
+      <w:r>
+        <w:t>for code generation</w:t>
+      </w:r>
+    </w:p>
+    <w:p>
+      <w:proofErr w:type="spellStart"/>
+      <w:r>
+        <w:t>ProducerConsumer</w:t>
+      </w:r>
+      <w:proofErr w:type="spellEnd"/>
+      <w:r>
+        <w:t xml:space="preserve"> – suggests that all producers should have a consumer linked</w:t>
+      </w:r>
+    </w:p>
+    <w:p>
+      <w:proofErr w:type="spellStart"/>
+      <w:r>
+        <w:t>ProducerHasTrigger</w:t>
+      </w:r>
+      <w:proofErr w:type="spellEnd"/>
+      <w:r>
+        <w:t xml:space="preserve"> – makes sure that every </w:t>
+      </w:r>
+      <w:proofErr w:type="spellStart"/>
+      <w:r>
+        <w:t>EventProducer</w:t>
+      </w:r>
+      <w:proofErr w:type="spellEnd"/>
+      <w:r>
+        <w:t xml:space="preserve"> is trigged by at least 1 action</w:t>
+      </w:r>
+    </w:p>
+    <w:p>
+      <w:proofErr w:type="spellStart"/>
+      <w:r>
+        <w:t>ConsumerHasProducer</w:t>
+      </w:r>
+      <w:proofErr w:type="spellEnd"/>
+      <w:r>
+        <w:t xml:space="preserve"> – makes sure every consumer is linked to a producer</w:t>
+      </w:r>
+    </w:p>
+    <w:p>
+      <w:proofErr w:type="spellStart"/>
+      <w:r>
+        <w:t>ConsumerHasSameNameAsProducer</w:t>
+      </w:r>
+      <w:proofErr w:type="spellEnd"/>
+      <w:r>
+        <w:t xml:space="preserve"> – suggests that the </w:t>
+      </w:r>
+      <w:proofErr w:type="spellStart"/>
+      <w:r>
+        <w:t>EventConsumer</w:t>
+      </w:r>
+      <w:proofErr w:type="spellEnd"/>
+      <w:r>
+        <w:t xml:space="preserve"> should have the same name as the producer its linked to for code generation</w:t>
+      </w:r>
+    </w:p>
+    <w:p>
+      <w:pPr>
+        <w:tabs>
+          <w:tab w:val="left" w:pos="5867"/>
+        </w:tabs>
+      </w:pPr>
+      <w:proofErr w:type="spellStart"/>
+      <w:r>
+        <w:t>NotCircularStream</w:t>
+      </w:r>
+      <w:proofErr w:type="spellEnd"/>
+      <w:r>
+        <w:t xml:space="preserve"> – makes sure a stream isn’t linked to itself</w:t>
+      </w:r>
+    </w:p>
+    <w:p>
+      <w:r>
+        <w:br w:type="page"/>
+      </w:r>
+    </w:p>
+    <w:p>
+      <w:pPr>
+        <w:tabs>
+          <w:tab w:val="left" w:pos="5867"/>
+        </w:tabs>
+      </w:pPr>
+      <w:r>
+        <w:lastRenderedPageBreak/>
+        <w:t>2.2.4 Model-To-Text Transformation</w:t>
+      </w:r>
+    </w:p>
+    <w:p>
+      <w:pPr>
+        <w:tabs>
+          <w:tab w:val="left" w:pos="5867"/>
+        </w:tabs>
+      </w:pPr>
+      <w:r>
+        <w:t xml:space="preserve">My m2t transformations </w:t>
+      </w:r>
+      <w:r>
+        <w:t xml:space="preserve">were organised from </w:t>
+      </w:r>
+      <w:r>
+        <w:t>experience from writing microservices in Micronaut.</w:t>
+      </w:r>
+      <w:r>
+        <w:t xml:space="preserve"> My process was for each type of file I needed in a microservice I would make a</w:t>
+      </w:r>
+      <w:r>
+        <w:t>n</w:t>
+      </w:r>
+      <w:r>
+        <w:t xml:space="preserve"> </w:t>
+      </w:r>
+      <w:proofErr w:type="spellStart"/>
+      <w:r>
+        <w:t>egl</w:t>
+      </w:r>
+      <w:proofErr w:type="spellEnd"/>
+      <w:r>
+        <w:t xml:space="preserve"> template for what was supposed to be in there and then create a rule such that </w:t>
+      </w:r>
+      <w:r>
+        <w:t xml:space="preserve">it would get called for every object it relates to. E.g. for the controllers I copied a previously made controller, looked saw that they need certain repos producers and methods. Since I didn’t know what repos would be needed I decided to inject all of them as it makes the developers job easier. Same with the producer although I knew there was only ever 1 so could just inject that straight away. For the methods I can use the controllers Actions to generate a template of what it would look like. I then looked at what model component this would correspond to which was of course the Controller class. I could then create a rule so that for every Controller in the model a </w:t>
+      </w:r>
+      <w:proofErr w:type="spellStart"/>
+      <w:r>
+        <w:t>micronaut</w:t>
+      </w:r>
+      <w:proofErr w:type="spellEnd"/>
+      <w:r>
+        <w:t xml:space="preserve"> controller class was created making sure to pass in the controller and the corresponding microservice so that the template could generate the appropriate repos and methods.</w:t>
       </w:r>
       <w:bookmarkStart w:id="0" w:name="_GoBack"/>
       <w:bookmarkEnd w:id="0"/>
     </w:p>
-    <w:p/>
-    <w:p/>
     <w:sectPr>
       <w:pgSz w:w="11906" w:h="16838"/>
       <w:pgMar w:top="1440" w:right="1440" w:bottom="1440" w:left="1440" w:header="708" w:footer="708" w:gutter="0"/>
@@ -518,6 +1110,243 @@
     </w:sectPr>
   </w:body>
 </w:document>
+</file>
+
+<file path=word/numbering.xml><?xml version="1.0" encoding="utf-8"?>
+<w:numbering xmlns:wpc="http://schemas.microsoft.com/office/word/2010/wordprocessingCanvas" xmlns:cx="http://schemas.microsoft.com/office/drawing/2014/chartex" xmlns:cx1="http://schemas.microsoft.com/office/drawing/2015/9/8/chartex" xmlns:cx2="http://schemas.microsoft.com/office/drawing/2015/10/21/chartex" xmlns:cx3="http://schemas.microsoft.com/office/drawing/2016/5/9/chartex" xmlns:cx4="http://schemas.microsoft.com/office/drawing/2016/5/10/chartex" xmlns:cx5="http://schemas.microsoft.com/office/drawing/2016/5/11/chartex" xmlns:cx6="http://schemas.microsoft.com/office/drawing/2016/5/12/chartex" xmlns:cx7="http://schemas.microsoft.com/office/drawing/2016/5/13/chartex" xmlns:cx8="http://schemas.microsoft.com/office/drawing/2016/5/14/chartex" xmlns:mc="http://schemas.openxmlformats.org/markup-compatibility/2006" xmlns:aink="http://schemas.microsoft.com/office/drawing/2016/ink" xmlns:am3d="http://schemas.microsoft.com/office/drawing/2017/model3d" xmlns:o="urn:schemas-microsoft-com:office:office" xmlns:r="http://schemas.openxmlformats.org/officeDocument/2006/relationships" xmlns:m="http://schemas.openxmlformats.org/officeDocument/2006/math" xmlns:v="urn:schemas-microsoft-com:vml" xmlns:wp14="http://schemas.microsoft.com/office/word/2010/wordprocessingDrawing" xmlns:wp="http://schemas.openxmlformats.org/drawingml/2006/wordprocessingDrawing" xmlns:w10="urn:schemas-microsoft-com:office:word" xmlns:w="http://schemas.openxmlformats.org/wordprocessingml/2006/main" xmlns:w14="http://schemas.microsoft.com/office/word/2010/wordml" xmlns:w15="http://schemas.microsoft.com/office/word/2012/wordml" xmlns:w16cid="http://schemas.microsoft.com/office/word/2016/wordml/cid" xmlns:w16se="http://schemas.microsoft.com/office/word/2015/wordml/symex" xmlns:wpg="http://schemas.microsoft.com/office/word/2010/wordprocessingGroup" xmlns:wpi="http://schemas.microsoft.com/office/word/2010/wordprocessingInk" xmlns:wne="http://schemas.microsoft.com/office/word/2006/wordml" xmlns:wps="http://schemas.microsoft.com/office/word/2010/wordprocessingShape" mc:Ignorable="w14 w15 w16se w16cid wp14">
+  <w:abstractNum w:abstractNumId="0" w15:restartNumberingAfterBreak="0">
+    <w:nsid w:val="0FE90D2B"/>
+    <w:multiLevelType w:val="hybridMultilevel"/>
+    <w:tmpl w:val="E5163DA4"/>
+    <w:lvl w:ilvl="0" w:tplc="A7642A02">
+      <w:start w:val="2"/>
+      <w:numFmt w:val="bullet"/>
+      <w:lvlText w:val="-"/>
+      <w:lvlJc w:val="left"/>
+      <w:pPr>
+        <w:ind w:left="1080" w:hanging="360"/>
+      </w:pPr>
+      <w:rPr>
+        <w:rFonts w:ascii="Calibri" w:eastAsiaTheme="minorHAnsi" w:hAnsi="Calibri" w:cs="Calibri" w:hint="default"/>
+      </w:rPr>
+    </w:lvl>
+    <w:lvl w:ilvl="1" w:tplc="08090003" w:tentative="1">
+      <w:start w:val="1"/>
+      <w:numFmt w:val="bullet"/>
+      <w:lvlText w:val="o"/>
+      <w:lvlJc w:val="left"/>
+      <w:pPr>
+        <w:ind w:left="1800" w:hanging="360"/>
+      </w:pPr>
+      <w:rPr>
+        <w:rFonts w:ascii="Courier New" w:hAnsi="Courier New" w:cs="Courier New" w:hint="default"/>
+      </w:rPr>
+    </w:lvl>
+    <w:lvl w:ilvl="2" w:tplc="08090005" w:tentative="1">
+      <w:start w:val="1"/>
+      <w:numFmt w:val="bullet"/>
+      <w:lvlText w:val=""/>
+      <w:lvlJc w:val="left"/>
+      <w:pPr>
+        <w:ind w:left="2520" w:hanging="360"/>
+      </w:pPr>
+      <w:rPr>
+        <w:rFonts w:ascii="Wingdings" w:hAnsi="Wingdings" w:hint="default"/>
+      </w:rPr>
+    </w:lvl>
+    <w:lvl w:ilvl="3" w:tplc="08090001" w:tentative="1">
+      <w:start w:val="1"/>
+      <w:numFmt w:val="bullet"/>
+      <w:lvlText w:val=""/>
+      <w:lvlJc w:val="left"/>
+      <w:pPr>
+        <w:ind w:left="3240" w:hanging="360"/>
+      </w:pPr>
+      <w:rPr>
+        <w:rFonts w:ascii="Symbol" w:hAnsi="Symbol" w:hint="default"/>
+      </w:rPr>
+    </w:lvl>
+    <w:lvl w:ilvl="4" w:tplc="08090003" w:tentative="1">
+      <w:start w:val="1"/>
+      <w:numFmt w:val="bullet"/>
+      <w:lvlText w:val="o"/>
+      <w:lvlJc w:val="left"/>
+      <w:pPr>
+        <w:ind w:left="3960" w:hanging="360"/>
+      </w:pPr>
+      <w:rPr>
+        <w:rFonts w:ascii="Courier New" w:hAnsi="Courier New" w:cs="Courier New" w:hint="default"/>
+      </w:rPr>
+    </w:lvl>
+    <w:lvl w:ilvl="5" w:tplc="08090005" w:tentative="1">
+      <w:start w:val="1"/>
+      <w:numFmt w:val="bullet"/>
+      <w:lvlText w:val=""/>
+      <w:lvlJc w:val="left"/>
+      <w:pPr>
+        <w:ind w:left="4680" w:hanging="360"/>
+      </w:pPr>
+      <w:rPr>
+        <w:rFonts w:ascii="Wingdings" w:hAnsi="Wingdings" w:hint="default"/>
+      </w:rPr>
+    </w:lvl>
+    <w:lvl w:ilvl="6" w:tplc="08090001" w:tentative="1">
+      <w:start w:val="1"/>
+      <w:numFmt w:val="bullet"/>
+      <w:lvlText w:val=""/>
+      <w:lvlJc w:val="left"/>
+      <w:pPr>
+        <w:ind w:left="5400" w:hanging="360"/>
+      </w:pPr>
+      <w:rPr>
+        <w:rFonts w:ascii="Symbol" w:hAnsi="Symbol" w:hint="default"/>
+      </w:rPr>
+    </w:lvl>
+    <w:lvl w:ilvl="7" w:tplc="08090003" w:tentative="1">
+      <w:start w:val="1"/>
+      <w:numFmt w:val="bullet"/>
+      <w:lvlText w:val="o"/>
+      <w:lvlJc w:val="left"/>
+      <w:pPr>
+        <w:ind w:left="6120" w:hanging="360"/>
+      </w:pPr>
+      <w:rPr>
+        <w:rFonts w:ascii="Courier New" w:hAnsi="Courier New" w:cs="Courier New" w:hint="default"/>
+      </w:rPr>
+    </w:lvl>
+    <w:lvl w:ilvl="8" w:tplc="08090005" w:tentative="1">
+      <w:start w:val="1"/>
+      <w:numFmt w:val="bullet"/>
+      <w:lvlText w:val=""/>
+      <w:lvlJc w:val="left"/>
+      <w:pPr>
+        <w:ind w:left="6840" w:hanging="360"/>
+      </w:pPr>
+      <w:rPr>
+        <w:rFonts w:ascii="Wingdings" w:hAnsi="Wingdings" w:hint="default"/>
+      </w:rPr>
+    </w:lvl>
+  </w:abstractNum>
+  <w:abstractNum w:abstractNumId="1" w15:restartNumberingAfterBreak="0">
+    <w:nsid w:val="521D7C26"/>
+    <w:multiLevelType w:val="hybridMultilevel"/>
+    <w:tmpl w:val="F6723630"/>
+    <w:lvl w:ilvl="0" w:tplc="541E6F58">
+      <w:start w:val="2"/>
+      <w:numFmt w:val="bullet"/>
+      <w:lvlText w:val="-"/>
+      <w:lvlJc w:val="left"/>
+      <w:pPr>
+        <w:ind w:left="720" w:hanging="360"/>
+      </w:pPr>
+      <w:rPr>
+        <w:rFonts w:ascii="Calibri" w:eastAsiaTheme="minorHAnsi" w:hAnsi="Calibri" w:cs="Calibri" w:hint="default"/>
+      </w:rPr>
+    </w:lvl>
+    <w:lvl w:ilvl="1" w:tplc="08090003" w:tentative="1">
+      <w:start w:val="1"/>
+      <w:numFmt w:val="bullet"/>
+      <w:lvlText w:val="o"/>
+      <w:lvlJc w:val="left"/>
+      <w:pPr>
+        <w:ind w:left="1440" w:hanging="360"/>
+      </w:pPr>
+      <w:rPr>
+        <w:rFonts w:ascii="Courier New" w:hAnsi="Courier New" w:cs="Courier New" w:hint="default"/>
+      </w:rPr>
+    </w:lvl>
+    <w:lvl w:ilvl="2" w:tplc="08090005" w:tentative="1">
+      <w:start w:val="1"/>
+      <w:numFmt w:val="bullet"/>
+      <w:lvlText w:val=""/>
+      <w:lvlJc w:val="left"/>
+      <w:pPr>
+        <w:ind w:left="2160" w:hanging="360"/>
+      </w:pPr>
+      <w:rPr>
+        <w:rFonts w:ascii="Wingdings" w:hAnsi="Wingdings" w:hint="default"/>
+      </w:rPr>
+    </w:lvl>
+    <w:lvl w:ilvl="3" w:tplc="08090001" w:tentative="1">
+      <w:start w:val="1"/>
+      <w:numFmt w:val="bullet"/>
+      <w:lvlText w:val=""/>
+      <w:lvlJc w:val="left"/>
+      <w:pPr>
+        <w:ind w:left="2880" w:hanging="360"/>
+      </w:pPr>
+      <w:rPr>
+        <w:rFonts w:ascii="Symbol" w:hAnsi="Symbol" w:hint="default"/>
+      </w:rPr>
+    </w:lvl>
+    <w:lvl w:ilvl="4" w:tplc="08090003" w:tentative="1">
+      <w:start w:val="1"/>
+      <w:numFmt w:val="bullet"/>
+      <w:lvlText w:val="o"/>
+      <w:lvlJc w:val="left"/>
+      <w:pPr>
+        <w:ind w:left="3600" w:hanging="360"/>
+      </w:pPr>
+      <w:rPr>
+        <w:rFonts w:ascii="Courier New" w:hAnsi="Courier New" w:cs="Courier New" w:hint="default"/>
+      </w:rPr>
+    </w:lvl>
+    <w:lvl w:ilvl="5" w:tplc="08090005" w:tentative="1">
+      <w:start w:val="1"/>
+      <w:numFmt w:val="bullet"/>
+      <w:lvlText w:val=""/>
+      <w:lvlJc w:val="left"/>
+      <w:pPr>
+        <w:ind w:left="4320" w:hanging="360"/>
+      </w:pPr>
+      <w:rPr>
+        <w:rFonts w:ascii="Wingdings" w:hAnsi="Wingdings" w:hint="default"/>
+      </w:rPr>
+    </w:lvl>
+    <w:lvl w:ilvl="6" w:tplc="08090001" w:tentative="1">
+      <w:start w:val="1"/>
+      <w:numFmt w:val="bullet"/>
+      <w:lvlText w:val=""/>
+      <w:lvlJc w:val="left"/>
+      <w:pPr>
+        <w:ind w:left="5040" w:hanging="360"/>
+      </w:pPr>
+      <w:rPr>
+        <w:rFonts w:ascii="Symbol" w:hAnsi="Symbol" w:hint="default"/>
+      </w:rPr>
+    </w:lvl>
+    <w:lvl w:ilvl="7" w:tplc="08090003" w:tentative="1">
+      <w:start w:val="1"/>
+      <w:numFmt w:val="bullet"/>
+      <w:lvlText w:val="o"/>
+      <w:lvlJc w:val="left"/>
+      <w:pPr>
+        <w:ind w:left="5760" w:hanging="360"/>
+      </w:pPr>
+      <w:rPr>
+        <w:rFonts w:ascii="Courier New" w:hAnsi="Courier New" w:cs="Courier New" w:hint="default"/>
+      </w:rPr>
+    </w:lvl>
+    <w:lvl w:ilvl="8" w:tplc="08090005" w:tentative="1">
+      <w:start w:val="1"/>
+      <w:numFmt w:val="bullet"/>
+      <w:lvlText w:val=""/>
+      <w:lvlJc w:val="left"/>
+      <w:pPr>
+        <w:ind w:left="6480" w:hanging="360"/>
+      </w:pPr>
+      <w:rPr>
+        <w:rFonts w:ascii="Wingdings" w:hAnsi="Wingdings" w:hint="default"/>
+      </w:rPr>
+    </w:lvl>
+  </w:abstractNum>
+  <w:num w:numId="1">
+    <w:abstractNumId w:val="0"/>
+  </w:num>
+  <w:num w:numId="2">
+    <w:abstractNumId w:val="1"/>
+  </w:num>
+</w:numbering>
 </file>
 
 <file path=word/styles.xml><?xml version="1.0" encoding="utf-8"?>
@@ -921,7 +1750,6 @@
   <w:style w:type="character" w:default="1" w:styleId="DefaultParagraphFont">
     <w:name w:val="Default Paragraph Font"/>
     <w:uiPriority w:val="1"/>
-    <w:semiHidden/>
     <w:unhideWhenUsed/>
   </w:style>
   <w:style w:type="table" w:default="1" w:styleId="TableNormal">
@@ -978,6 +1806,17 @@
       <w:sz w:val="56"/>
       <w:szCs w:val="56"/>
     </w:rPr>
+  </w:style>
+  <w:style w:type="paragraph" w:styleId="ListParagraph">
+    <w:name w:val="List Paragraph"/>
+    <w:basedOn w:val="Normal"/>
+    <w:uiPriority w:val="34"/>
+    <w:qFormat/>
+    <w:rsid w:val="005362CB"/>
+    <w:pPr>
+      <w:ind w:left="720"/>
+      <w:contextualSpacing/>
+    </w:pPr>
   </w:style>
 </w:styles>
 </file>

</xml_diff>